<commit_message>
vault backup: 2024-04-10 15:36:07
</commit_message>
<xml_diff>
--- a/Vakken/Blok 2/Scriptie/Notulen premaster scriptie 14 februari 2024.docx
+++ b/Vakken/Blok 2/Scriptie/Notulen premaster scriptie 14 februari 2024.docx
@@ -36,7 +36,7 @@
     </w:p>
     <w:p>
       <w:pPr>
-        <w:pStyle w:val="Lijstalinea"/>
+        <w:pStyle w:val="ListParagraph"/>
         <w:numPr>
           <w:ilvl w:val="0"/>
           <w:numId w:val="1"/>
@@ -48,7 +48,7 @@
     </w:p>
     <w:p>
       <w:pPr>
-        <w:pStyle w:val="Lijstalinea"/>
+        <w:pStyle w:val="ListParagraph"/>
         <w:numPr>
           <w:ilvl w:val="0"/>
           <w:numId w:val="1"/>
@@ -66,7 +66,7 @@
     </w:p>
     <w:p>
       <w:pPr>
-        <w:pStyle w:val="Lijstalinea"/>
+        <w:pStyle w:val="ListParagraph"/>
         <w:numPr>
           <w:ilvl w:val="0"/>
           <w:numId w:val="1"/>
@@ -78,7 +78,7 @@
     </w:p>
     <w:p>
       <w:pPr>
-        <w:pStyle w:val="Lijstalinea"/>
+        <w:pStyle w:val="ListParagraph"/>
         <w:numPr>
           <w:ilvl w:val="0"/>
           <w:numId w:val="1"/>
@@ -90,7 +90,7 @@
     </w:p>
     <w:p>
       <w:pPr>
-        <w:pStyle w:val="Lijstalinea"/>
+        <w:pStyle w:val="ListParagraph"/>
         <w:numPr>
           <w:ilvl w:val="0"/>
           <w:numId w:val="1"/>
@@ -102,7 +102,7 @@
     </w:p>
     <w:p>
       <w:pPr>
-        <w:pStyle w:val="Lijstalinea"/>
+        <w:pStyle w:val="ListParagraph"/>
         <w:numPr>
           <w:ilvl w:val="0"/>
           <w:numId w:val="1"/>
@@ -180,7 +180,7 @@
     </w:p>
     <w:p>
       <w:pPr>
-        <w:pStyle w:val="Lijstalinea"/>
+        <w:pStyle w:val="ListParagraph"/>
         <w:numPr>
           <w:ilvl w:val="0"/>
           <w:numId w:val="2"/>
@@ -362,7 +362,7 @@
     </w:p>
     <w:p>
       <w:pPr>
-        <w:pStyle w:val="Lijstalinea"/>
+        <w:pStyle w:val="ListParagraph"/>
         <w:numPr>
           <w:ilvl w:val="0"/>
           <w:numId w:val="2"/>
@@ -386,7 +386,7 @@
     </w:p>
     <w:p>
       <w:pPr>
-        <w:pStyle w:val="Lijstalinea"/>
+        <w:pStyle w:val="ListParagraph"/>
         <w:numPr>
           <w:ilvl w:val="0"/>
           <w:numId w:val="2"/>
@@ -402,7 +402,6 @@
         <w:t xml:space="preserve">Rondvraag </w:t>
       </w:r>
     </w:p>
-    <w:p/>
     <w:p/>
     <w:sectPr>
       <w:pgSz w:w="11906" w:h="16838"/>
@@ -1020,17 +1019,17 @@
     <w:lsdException w:name="Unresolved Mention" w:semiHidden="1" w:unhideWhenUsed="1"/>
     <w:lsdException w:name="Smart Link" w:semiHidden="1" w:unhideWhenUsed="1"/>
   </w:latentStyles>
-  <w:style w:type="paragraph" w:default="1" w:styleId="Standaard">
+  <w:style w:type="paragraph" w:default="1" w:styleId="Normal">
     <w:name w:val="Normal"/>
     <w:qFormat/>
   </w:style>
-  <w:style w:type="character" w:default="1" w:styleId="Standaardalinea-lettertype">
+  <w:style w:type="character" w:default="1" w:styleId="DefaultParagraphFont">
     <w:name w:val="Default Paragraph Font"/>
     <w:uiPriority w:val="1"/>
     <w:semiHidden/>
     <w:unhideWhenUsed/>
   </w:style>
-  <w:style w:type="table" w:default="1" w:styleId="Standaardtabel">
+  <w:style w:type="table" w:default="1" w:styleId="TableNormal">
     <w:name w:val="Normal Table"/>
     <w:uiPriority w:val="99"/>
     <w:semiHidden/>
@@ -1045,15 +1044,15 @@
       </w:tblCellMar>
     </w:tblPr>
   </w:style>
-  <w:style w:type="numbering" w:default="1" w:styleId="Geenlijst">
+  <w:style w:type="numbering" w:default="1" w:styleId="NoList">
     <w:name w:val="No List"/>
     <w:uiPriority w:val="99"/>
     <w:semiHidden/>
     <w:unhideWhenUsed/>
   </w:style>
-  <w:style w:type="paragraph" w:styleId="Lijstalinea">
+  <w:style w:type="paragraph" w:styleId="ListParagraph">
     <w:name w:val="List Paragraph"/>
-    <w:basedOn w:val="Standaard"/>
+    <w:basedOn w:val="Normal"/>
     <w:uiPriority w:val="34"/>
     <w:qFormat/>
     <w:rsid w:val="00627CA5"/>

</xml_diff>